<commit_message>
Fix BK and add USDC report
</commit_message>
<xml_diff>
--- a/jsnetwork_project/media/USDC Template.docx
+++ b/jsnetwork_project/media/USDC Template.docx
@@ -558,22 +558,17 @@
                 <w:rFonts w:ascii="Lucida Sans Typewriter" w:hAnsi="Lucida Sans Typewriter"/>
                 <w:color w:val="FF7D0A"/>
               </w:rPr>
-              <w:t>:for</w:t>
-            </w:r>
+              <w:t>:</w:t>
+            </w:r>
+            <w:proofErr w:type="spellStart"/>
             <w:r>
               <w:rPr>
                 <w:rFonts w:ascii="Lucida Sans Typewriter" w:hAnsi="Lucida Sans Typewriter"/>
                 <w:color w:val="FF7D0A"/>
               </w:rPr>
-              <w:t>e</w:t>
-            </w:r>
-            <w:r>
-              <w:rPr>
-                <w:rFonts w:ascii="Lucida Sans Typewriter" w:hAnsi="Lucida Sans Typewriter"/>
-                <w:color w:val="FF7D0A"/>
-              </w:rPr>
-              <w:t>ach</w:t>
-            </w:r>
+              <w:t>forEach</w:t>
+            </w:r>
+            <w:proofErr w:type="spellEnd"/>
             <w:proofErr w:type="gramEnd"/>
             <w:r>
               <w:rPr>
@@ -628,6 +623,9 @@
         <w:keepLines/>
         <w:spacing w:after="0" w:line="240" w:lineRule="auto"/>
         <w:ind w:left="720"/>
+        <w:rPr>
+          <w:rFonts w:ascii="Lucida Sans Typewriter" w:hAnsi="Lucida Sans Typewriter"/>
+        </w:rPr>
       </w:pPr>
       <w:r>
         <w:rPr>
@@ -715,17 +713,6 @@
         </w:rPr>
         <w:fldChar w:fldCharType="end"/>
       </w:r>
-    </w:p>
-    <w:p>
-      <w:pPr>
-        <w:keepNext/>
-        <w:keepLines/>
-        <w:spacing w:after="0" w:line="240" w:lineRule="auto"/>
-        <w:ind w:left="720"/>
-        <w:rPr>
-          <w:rFonts w:ascii="Lucida Sans Typewriter" w:hAnsi="Lucida Sans Typewriter"/>
-        </w:rPr>
-      </w:pPr>
       <w:r>
         <w:rPr>
           <w:rFonts w:ascii="Lucida Sans Typewriter" w:hAnsi="Lucida Sans Typewriter"/>
@@ -744,7 +731,6 @@
         </w:rPr>
         <w:fldChar w:fldCharType="separate"/>
       </w:r>
-      <w:proofErr w:type="gramStart"/>
       <w:r>
         <w:rPr>
           <w:rFonts w:ascii="Lucida Sans Typewriter" w:hAnsi="Lucida Sans Typewriter"/>
@@ -756,23 +742,17 @@
           <w:rFonts w:ascii="Lucida Sans Typewriter" w:hAnsi="Lucida Sans Typewriter"/>
           <w:color w:val="FF7D0A"/>
         </w:rPr>
-        <w:t>:for</w:t>
-      </w:r>
+        <w:t>:</w:t>
+      </w:r>
+      <w:proofErr w:type="spellStart"/>
       <w:r>
         <w:rPr>
           <w:rFonts w:ascii="Lucida Sans Typewriter" w:hAnsi="Lucida Sans Typewriter"/>
           <w:color w:val="FF7D0A"/>
         </w:rPr>
-        <w:t>E</w:t>
-      </w:r>
-      <w:r>
-        <w:rPr>
-          <w:rFonts w:ascii="Lucida Sans Typewriter" w:hAnsi="Lucida Sans Typewriter"/>
-          <w:color w:val="FF7D0A"/>
-        </w:rPr>
-        <w:t>ach</w:t>
-      </w:r>
-      <w:proofErr w:type="gramEnd"/>
+        <w:t>forEach</w:t>
+      </w:r>
+      <w:proofErr w:type="spellEnd"/>
       <w:r>
         <w:rPr>
           <w:rFonts w:ascii="Lucida Sans Typewriter" w:hAnsi="Lucida Sans Typewriter"/>
@@ -1203,8 +1183,17 @@
           <w:rFonts w:ascii="Lucida Sans Typewriter" w:hAnsi="Lucida Sans Typewriter"/>
           <w:color w:val="FF7D0A"/>
         </w:rPr>
-        <w:t>:forEach</w:t>
-      </w:r>
+        <w:t>:</w:t>
+      </w:r>
+      <w:proofErr w:type="spellStart"/>
+      <w:r>
+        <w:rPr>
+          <w:rFonts w:ascii="Lucida Sans Typewriter" w:hAnsi="Lucida Sans Typewriter"/>
+          <w:color w:val="FF7D0A"/>
+        </w:rPr>
+        <w:t>forEach</w:t>
+      </w:r>
+      <w:proofErr w:type="spellEnd"/>
       <w:proofErr w:type="gramEnd"/>
       <w:r>
         <w:rPr>
@@ -1218,18 +1207,6 @@
         </w:rPr>
         <w:fldChar w:fldCharType="end"/>
       </w:r>
-    </w:p>
-    <w:p>
-      <w:pPr>
-        <w:tabs>
-          <w:tab w:val="left" w:pos="720"/>
-          <w:tab w:val="left" w:pos="4320"/>
-        </w:tabs>
-        <w:spacing w:after="0" w:line="240" w:lineRule="auto"/>
-        <w:rPr>
-          <w:rFonts w:ascii="Lucida Sans Typewriter" w:hAnsi="Lucida Sans Typewriter"/>
-        </w:rPr>
-      </w:pPr>
     </w:p>
     <w:p>
       <w:pPr>

</xml_diff>